<commit_message>
i am commintin changes
</commit_message>
<xml_diff>
--- a/TEDx.docx
+++ b/TEDx.docx
@@ -19,15 +19,7 @@
     </w:p>
     <w:p>
       <w:r>
-        <w:t xml:space="preserve">Принцип </w:t>
-      </w:r>
-      <w:proofErr w:type="gramStart"/>
-      <w:r>
-        <w:t>5?.</w:t>
-      </w:r>
-      <w:proofErr w:type="gramEnd"/>
-      <w:r>
-        <w:t xml:space="preserve"> Психофизиологическое состояние имеет значение</w:t>
+        <w:t>Принцип 5?. Психофизиологическое состояние имеет значение</w:t>
       </w:r>
     </w:p>
     <w:p>
@@ -80,6 +72,11 @@
       </w:r>
       <w:r>
         <w:t xml:space="preserve"> Иметь связь с картинкой, запахом.</w:t>
+      </w:r>
+    </w:p>
+    <w:p>
+      <w:r>
+        <w:t>Действие 8. Еще не завршено</w:t>
       </w:r>
       <w:bookmarkStart w:id="0" w:name="_GoBack"/>
       <w:bookmarkEnd w:id="0"/>

</xml_diff>